<commit_message>
Tweaks to other covers and materials.
</commit_message>
<xml_diff>
--- a/Modeling/USCOTS-cover1.docx
+++ b/Modeling/USCOTS-cover1.docx
@@ -102,57 +102,37 @@
           <w:szCs w:val="44"/>
         </w:rPr>
       </w:pPr>
+    </w:p>
+    <w:p>
+      <w:pPr>
+        <w:ind w:left="540" w:right="-630"/>
+        <w:rPr>
+          <w:rFonts w:ascii="Gill Sans" w:hAnsi="Gill Sans" w:cs="Gill Sans"/>
+          <w:color w:val="808080" w:themeColor="background1" w:themeShade="80"/>
+          <w:sz w:val="44"/>
+          <w:szCs w:val="44"/>
+        </w:rPr>
+      </w:pPr>
+    </w:p>
+    <w:p>
+      <w:pPr>
+        <w:rPr>
+          <w:rFonts w:ascii="Gill Sans" w:hAnsi="Gill Sans" w:cs="Gill Sans"/>
+          <w:sz w:val="44"/>
+          <w:szCs w:val="44"/>
+        </w:rPr>
+      </w:pPr>
+    </w:p>
+    <w:p>
+      <w:pPr>
+        <w:rPr>
+          <w:rFonts w:ascii="Gill Sans" w:hAnsi="Gill Sans" w:cs="Gill Sans"/>
+          <w:sz w:val="44"/>
+          <w:szCs w:val="44"/>
+        </w:rPr>
+      </w:pPr>
       <w:bookmarkStart w:id="0" w:name="_GoBack"/>
       <w:bookmarkEnd w:id="0"/>
-    </w:p>
-    <w:p>
-      <w:pPr>
-        <w:ind w:left="540" w:right="-630"/>
-        <w:rPr>
-          <w:rFonts w:ascii="Gill Sans" w:hAnsi="Gill Sans" w:cs="Gill Sans"/>
-          <w:color w:val="808080" w:themeColor="background1" w:themeShade="80"/>
-          <w:sz w:val="44"/>
-          <w:szCs w:val="44"/>
-        </w:rPr>
-      </w:pPr>
-    </w:p>
-    <w:p>
-      <w:pPr>
-        <w:rPr>
-          <w:rFonts w:ascii="Gill Sans" w:hAnsi="Gill Sans" w:cs="Gill Sans"/>
-          <w:sz w:val="44"/>
-          <w:szCs w:val="44"/>
-        </w:rPr>
-      </w:pPr>
-    </w:p>
-    <w:p>
-      <w:pPr>
-        <w:jc w:val="right"/>
-        <w:rPr>
-          <w:rFonts w:ascii="Gill Sans" w:hAnsi="Gill Sans" w:cs="Gill Sans"/>
-          <w:color w:val="808080" w:themeColor="background1" w:themeShade="80"/>
-          <w:sz w:val="72"/>
-          <w:szCs w:val="72"/>
-        </w:rPr>
-      </w:pPr>
-      <w:r>
-        <w:rPr>
-          <w:rFonts w:ascii="Gill Sans" w:hAnsi="Gill Sans" w:cs="Gill Sans"/>
-          <w:color w:val="808080" w:themeColor="background1" w:themeShade="80"/>
-          <w:sz w:val="72"/>
-          <w:szCs w:val="72"/>
-        </w:rPr>
-        <w:t>USCOTS 2013 Notes</w:t>
-      </w:r>
-    </w:p>
-    <w:p>
-      <w:pPr>
-        <w:rPr>
-          <w:rFonts w:ascii="Gill Sans" w:hAnsi="Gill Sans" w:cs="Gill Sans"/>
-          <w:sz w:val="44"/>
-          <w:szCs w:val="44"/>
-        </w:rPr>
-      </w:pPr>
     </w:p>
     <w:p>
       <w:pPr>

</xml_diff>